<commit_message>
fix chapter 1,2 and questionaire
</commit_message>
<xml_diff>
--- a/บทที่ 1(โปรแกรมบัญชี).docx
+++ b/บทที่ 1(โปรแกรมบัญชี).docx
@@ -102,7 +102,7 @@
           <w:sz w:val="28"/>
           <w:cs/>
         </w:rPr>
-        <w:t>บัญชีบน</w:t>
+        <w:t>บัญชี</w:t>
       </w:r>
       <w:r>
         <w:rPr>
@@ -419,39 +419,7 @@
           <w:rFonts w:ascii="CordiaUPC" w:hAnsi="CordiaUPC" w:cs="CordiaUPC"/>
           <w:sz w:val="28"/>
         </w:rPr>
-        <w:t xml:space="preserve">Express , </w:t>
-      </w:r>
-      <w:proofErr w:type="spellStart"/>
-      <w:r>
-        <w:rPr>
-          <w:rFonts w:ascii="CordiaUPC" w:hAnsi="CordiaUPC" w:cs="CordiaUPC"/>
-          <w:sz w:val="28"/>
-        </w:rPr>
-        <w:t>Autoflight</w:t>
-      </w:r>
-      <w:proofErr w:type="spellEnd"/>
-      <w:r>
-        <w:rPr>
-          <w:rFonts w:ascii="CordiaUPC" w:hAnsi="CordiaUPC" w:cs="CordiaUPC"/>
-          <w:sz w:val="28"/>
-        </w:rPr>
-        <w:t xml:space="preserve"> , </w:t>
-      </w:r>
-      <w:proofErr w:type="spellStart"/>
-      <w:r>
-        <w:rPr>
-          <w:rFonts w:ascii="CordiaUPC" w:hAnsi="CordiaUPC" w:cs="CordiaUPC"/>
-          <w:sz w:val="28"/>
-        </w:rPr>
-        <w:t>Nanosoft</w:t>
-      </w:r>
-      <w:proofErr w:type="spellEnd"/>
-      <w:r>
-        <w:rPr>
-          <w:rFonts w:ascii="CordiaUPC" w:hAnsi="CordiaUPC" w:cs="CordiaUPC"/>
-          <w:sz w:val="28"/>
-        </w:rPr>
-        <w:t xml:space="preserve"> </w:t>
+        <w:t xml:space="preserve">Express , Autoflight , Nanosoft </w:t>
       </w:r>
       <w:r>
         <w:rPr>
@@ -461,21 +429,12 @@
         </w:rPr>
         <w:t xml:space="preserve">และ </w:t>
       </w:r>
-      <w:proofErr w:type="spellStart"/>
-      <w:r>
-        <w:rPr>
-          <w:rFonts w:ascii="CordiaUPC" w:hAnsi="CordiaUPC" w:cs="CordiaUPC"/>
-          <w:sz w:val="28"/>
-        </w:rPr>
-        <w:t>WINSpeed</w:t>
-      </w:r>
-      <w:proofErr w:type="spellEnd"/>
-      <w:r>
-        <w:rPr>
-          <w:rFonts w:ascii="CordiaUPC" w:hAnsi="CordiaUPC" w:cs="CordiaUPC"/>
-          <w:sz w:val="28"/>
-        </w:rPr>
-        <w:t xml:space="preserve"> </w:t>
+      <w:r>
+        <w:rPr>
+          <w:rFonts w:ascii="CordiaUPC" w:hAnsi="CordiaUPC" w:cs="CordiaUPC"/>
+          <w:sz w:val="28"/>
+        </w:rPr>
+        <w:t xml:space="preserve">WINSpeed </w:t>
       </w:r>
       <w:r>
         <w:rPr>
@@ -804,7 +763,7 @@
           <w:numId w:val="3"/>
         </w:numPr>
         <w:rPr>
-          <w:rFonts w:asciiTheme="minorBidi" w:hAnsiTheme="minorBidi" w:hint="cs"/>
+          <w:rFonts w:asciiTheme="minorBidi" w:hAnsiTheme="minorBidi"/>
           <w:sz w:val="28"/>
         </w:rPr>
       </w:pPr>
@@ -909,7 +868,23 @@
           <w:sz w:val="28"/>
           <w:cs/>
         </w:rPr>
-        <w:t>วิเคราะห์และออกแบบเทคโนโลยีสารสนเทศที่วิทยาลัยนวัตกรรมใช้อยู่ในปัจจุบัน</w:t>
+        <w:t>วิเคราะห์และ</w:t>
+      </w:r>
+      <w:r>
+        <w:rPr>
+          <w:rFonts w:asciiTheme="minorBidi" w:hAnsiTheme="minorBidi" w:hint="cs"/>
+          <w:sz w:val="28"/>
+          <w:cs/>
+        </w:rPr>
+        <w:t>เลือก</w:t>
+      </w:r>
+      <w:r>
+        <w:rPr>
+          <w:rFonts w:asciiTheme="minorBidi" w:hAnsiTheme="minorBidi"/>
+          <w:sz w:val="28"/>
+          <w:cs/>
+        </w:rPr>
+        <w:t>เทคโนโลยีสารสนเทศที่วิทยาลัยนวัตกรรมใช้อยู่ในปัจจุบัน</w:t>
       </w:r>
     </w:p>
     <w:p>
@@ -938,7 +913,25 @@
           <w:sz w:val="28"/>
           <w:cs/>
         </w:rPr>
-        <w:t>จัดหาโปรแกรมบัญชีที่เหมาะสมกับวิทยาลัยนวัตกรรม</w:t>
+        <w:t>ศึกษาหาปัจจัย</w:t>
+      </w:r>
+      <w:bookmarkStart w:id="0" w:name="_GoBack"/>
+      <w:bookmarkEnd w:id="0"/>
+      <w:r>
+        <w:rPr>
+          <w:rFonts w:asciiTheme="minorBidi" w:hAnsiTheme="minorBidi" w:hint="cs"/>
+          <w:sz w:val="28"/>
+          <w:cs/>
+        </w:rPr>
+        <w:t>ในการจัดหาโปรแกรมบัญชีที่</w:t>
+      </w:r>
+      <w:r>
+        <w:rPr>
+          <w:rFonts w:asciiTheme="minorBidi" w:hAnsiTheme="minorBidi" w:hint="cs"/>
+          <w:sz w:val="28"/>
+          <w:cs/>
+        </w:rPr>
+        <w:t>เหมาะสมกับวิทยาลัยนวัตกรรม</w:t>
       </w:r>
     </w:p>
     <w:p>
@@ -965,7 +958,7 @@
           <w:numId w:val="5"/>
         </w:numPr>
         <w:rPr>
-          <w:rFonts w:asciiTheme="minorBidi" w:hAnsiTheme="minorBidi" w:hint="cs"/>
+          <w:rFonts w:asciiTheme="minorBidi" w:hAnsiTheme="minorBidi"/>
           <w:sz w:val="28"/>
         </w:rPr>
       </w:pPr>
@@ -1222,7 +1215,7 @@
           <w:numId w:val="6"/>
         </w:numPr>
         <w:rPr>
-          <w:rFonts w:asciiTheme="minorBidi" w:hAnsiTheme="minorBidi" w:hint="cs"/>
+          <w:rFonts w:asciiTheme="minorBidi" w:hAnsiTheme="minorBidi"/>
           <w:sz w:val="28"/>
         </w:rPr>
       </w:pPr>
@@ -1234,8 +1227,6 @@
         </w:rPr>
         <w:t>ผู้บริหารได้รับรายงานทางบัญชีในรูปแบบที่ต้องการ</w:t>
       </w:r>
-      <w:bookmarkStart w:id="0" w:name="_GoBack"/>
-      <w:bookmarkEnd w:id="0"/>
     </w:p>
     <w:p>
       <w:pPr>
@@ -1245,7 +1236,7 @@
           <w:numId w:val="6"/>
         </w:numPr>
         <w:rPr>
-          <w:rFonts w:asciiTheme="minorBidi" w:hAnsiTheme="minorBidi" w:hint="cs"/>
+          <w:rFonts w:asciiTheme="minorBidi" w:hAnsiTheme="minorBidi"/>
           <w:sz w:val="28"/>
         </w:rPr>
       </w:pPr>

</xml_diff>

<commit_message>
fix font,fix chapter 5
</commit_message>
<xml_diff>
--- a/บทที่ 1(โปรแกรมบัญชี).docx
+++ b/บทที่ 1(โปรแกรมบัญชี).docx
@@ -7,12 +7,16 @@
         <w:spacing w:line="240" w:lineRule="auto"/>
         <w:jc w:val="center"/>
         <w:rPr>
-          <w:rFonts w:ascii="TH SarabunPSK" w:hAnsi="TH SarabunPSK" w:cs="TH SarabunPSK"/>
-        </w:rPr>
-      </w:pPr>
-      <w:r>
-        <w:rPr>
-          <w:rFonts w:ascii="TH SarabunPSK" w:hAnsi="TH SarabunPSK" w:cs="TH SarabunPSK"/>
+          <w:rFonts w:asciiTheme="minorBidi" w:hAnsiTheme="minorBidi"/>
+          <w:sz w:val="32"/>
+          <w:szCs w:val="32"/>
+        </w:rPr>
+      </w:pPr>
+      <w:r>
+        <w:rPr>
+          <w:rFonts w:asciiTheme="minorBidi" w:hAnsiTheme="minorBidi"/>
+          <w:sz w:val="32"/>
+          <w:szCs w:val="32"/>
           <w:cs/>
         </w:rPr>
         <w:t>บทที่ 1</w:t>
@@ -23,13 +27,17 @@
         <w:spacing w:line="240" w:lineRule="auto"/>
         <w:jc w:val="center"/>
         <w:rPr>
-          <w:rFonts w:ascii="TH SarabunPSK" w:hAnsi="TH SarabunPSK" w:cs="TH SarabunPSK"/>
-          <w:cs/>
-        </w:rPr>
-      </w:pPr>
-      <w:r>
-        <w:rPr>
-          <w:rFonts w:ascii="TH SarabunPSK" w:hAnsi="TH SarabunPSK" w:cs="TH SarabunPSK"/>
+          <w:rFonts w:asciiTheme="minorBidi" w:hAnsiTheme="minorBidi"/>
+          <w:sz w:val="32"/>
+          <w:szCs w:val="32"/>
+          <w:cs/>
+        </w:rPr>
+      </w:pPr>
+      <w:r>
+        <w:rPr>
+          <w:rFonts w:asciiTheme="minorBidi" w:hAnsiTheme="minorBidi"/>
+          <w:sz w:val="32"/>
+          <w:szCs w:val="32"/>
           <w:cs/>
         </w:rPr>
         <w:t>บทนำ</w:t>
@@ -38,19 +46,25 @@
     <w:p>
       <w:pPr>
         <w:rPr>
-          <w:rFonts w:cs="Cordia New"/>
-        </w:rPr>
-      </w:pPr>
-    </w:p>
-    <w:p>
-      <w:pPr>
-        <w:rPr>
-          <w:rFonts w:cs="Cordia New"/>
-        </w:rPr>
-      </w:pPr>
-      <w:r>
-        <w:rPr>
-          <w:rFonts w:cs="Cordia New"/>
+          <w:rFonts w:asciiTheme="minorBidi" w:hAnsiTheme="minorBidi"/>
+          <w:sz w:val="32"/>
+          <w:szCs w:val="32"/>
+        </w:rPr>
+      </w:pPr>
+    </w:p>
+    <w:p>
+      <w:pPr>
+        <w:rPr>
+          <w:rFonts w:asciiTheme="minorBidi" w:hAnsiTheme="minorBidi"/>
+          <w:sz w:val="32"/>
+          <w:szCs w:val="32"/>
+        </w:rPr>
+      </w:pPr>
+      <w:r>
+        <w:rPr>
+          <w:rFonts w:asciiTheme="minorBidi" w:hAnsiTheme="minorBidi"/>
+          <w:sz w:val="32"/>
+          <w:szCs w:val="32"/>
           <w:cs/>
         </w:rPr>
         <w:t>ที่มาและความสำคัญ</w:t>
@@ -61,616 +75,723 @@
         <w:ind w:left="360" w:firstLine="360"/>
         <w:jc w:val="thaiDistribute"/>
         <w:rPr>
-          <w:rFonts w:ascii="CordiaUPC" w:hAnsi="CordiaUPC" w:cs="CordiaUPC"/>
-          <w:sz w:val="28"/>
-        </w:rPr>
-      </w:pPr>
-      <w:r>
-        <w:rPr>
-          <w:rFonts w:cs="Cordia New"/>
+          <w:rFonts w:asciiTheme="minorBidi" w:hAnsiTheme="minorBidi"/>
+          <w:sz w:val="32"/>
+          <w:szCs w:val="32"/>
+        </w:rPr>
+      </w:pPr>
+      <w:r>
+        <w:rPr>
+          <w:rFonts w:asciiTheme="minorBidi" w:hAnsiTheme="minorBidi"/>
+          <w:sz w:val="32"/>
+          <w:szCs w:val="32"/>
           <w:cs/>
         </w:rPr>
         <w:tab/>
       </w:r>
       <w:r>
         <w:rPr>
-          <w:rFonts w:ascii="CordiaUPC" w:hAnsi="CordiaUPC" w:cs="CordiaUPC" w:hint="cs"/>
-          <w:sz w:val="28"/>
+          <w:rFonts w:asciiTheme="minorBidi" w:hAnsiTheme="minorBidi"/>
+          <w:sz w:val="32"/>
+          <w:szCs w:val="32"/>
           <w:cs/>
         </w:rPr>
         <w:t>ในอดีต</w:t>
       </w:r>
       <w:r>
         <w:rPr>
-          <w:rFonts w:ascii="CordiaUPC" w:hAnsi="CordiaUPC" w:cs="CordiaUPC"/>
-          <w:sz w:val="28"/>
+          <w:rFonts w:asciiTheme="minorBidi" w:hAnsiTheme="minorBidi"/>
+          <w:sz w:val="32"/>
+          <w:szCs w:val="32"/>
           <w:cs/>
         </w:rPr>
         <w:t>ก่อนที่จะมีโป</w:t>
       </w:r>
       <w:r>
         <w:rPr>
-          <w:rFonts w:ascii="CordiaUPC" w:hAnsi="CordiaUPC" w:cs="CordiaUPC"/>
-          <w:sz w:val="28"/>
+          <w:rFonts w:asciiTheme="minorBidi" w:hAnsiTheme="minorBidi"/>
+          <w:sz w:val="32"/>
+          <w:szCs w:val="32"/>
           <w:cs/>
         </w:rPr>
         <w:t>รแกรม</w:t>
       </w:r>
       <w:r>
         <w:rPr>
-          <w:rFonts w:ascii="CordiaUPC" w:hAnsi="CordiaUPC" w:cs="CordiaUPC" w:hint="cs"/>
-          <w:sz w:val="28"/>
+          <w:rFonts w:asciiTheme="minorBidi" w:hAnsiTheme="minorBidi"/>
+          <w:sz w:val="32"/>
+          <w:szCs w:val="32"/>
           <w:cs/>
         </w:rPr>
         <w:t>บัญชี</w:t>
       </w:r>
       <w:r>
         <w:rPr>
-          <w:rFonts w:ascii="CordiaUPC" w:hAnsi="CordiaUPC" w:cs="CordiaUPC"/>
-          <w:sz w:val="28"/>
+          <w:rFonts w:asciiTheme="minorBidi" w:hAnsiTheme="minorBidi"/>
+          <w:sz w:val="32"/>
+          <w:szCs w:val="32"/>
           <w:cs/>
         </w:rPr>
         <w:t>คอมพิวเตอร์นั้น</w:t>
       </w:r>
       <w:r>
         <w:rPr>
-          <w:rFonts w:ascii="CordiaUPC" w:hAnsi="CordiaUPC" w:cs="CordiaUPC" w:hint="cs"/>
-          <w:sz w:val="28"/>
+          <w:rFonts w:asciiTheme="minorBidi" w:hAnsiTheme="minorBidi"/>
+          <w:sz w:val="32"/>
+          <w:szCs w:val="32"/>
           <w:cs/>
         </w:rPr>
         <w:t xml:space="preserve"> ในการทำบัญชี</w:t>
       </w:r>
       <w:r>
         <w:rPr>
-          <w:rFonts w:ascii="CordiaUPC" w:hAnsi="CordiaUPC" w:cs="CordiaUPC"/>
-          <w:sz w:val="28"/>
+          <w:rFonts w:asciiTheme="minorBidi" w:hAnsiTheme="minorBidi"/>
+          <w:sz w:val="32"/>
+          <w:szCs w:val="32"/>
           <w:cs/>
         </w:rPr>
         <w:t xml:space="preserve"> นักบัญชี</w:t>
       </w:r>
       <w:r>
         <w:rPr>
-          <w:rFonts w:ascii="CordiaUPC" w:hAnsi="CordiaUPC" w:cs="CordiaUPC"/>
-          <w:sz w:val="28"/>
-          <w:cs/>
-        </w:rPr>
-        <w:t>ทำบัญชีด้วยมือ อาจ</w:t>
-      </w:r>
-      <w:r>
-        <w:rPr>
-          <w:rFonts w:ascii="CordiaUPC" w:hAnsi="CordiaUPC" w:cs="CordiaUPC" w:hint="cs"/>
-          <w:sz w:val="28"/>
-          <w:cs/>
-        </w:rPr>
-        <w:t>ส่งผล</w:t>
-      </w:r>
-      <w:r>
-        <w:rPr>
-          <w:rFonts w:ascii="CordiaUPC" w:hAnsi="CordiaUPC" w:cs="CordiaUPC"/>
-          <w:sz w:val="28"/>
+          <w:rFonts w:asciiTheme="minorBidi" w:hAnsiTheme="minorBidi"/>
+          <w:sz w:val="32"/>
+          <w:szCs w:val="32"/>
+          <w:cs/>
+        </w:rPr>
+        <w:t>ทำบัญชีด้วยมือ อาจส่งผล</w:t>
+      </w:r>
+      <w:r>
+        <w:rPr>
+          <w:rFonts w:asciiTheme="minorBidi" w:hAnsiTheme="minorBidi"/>
+          <w:sz w:val="32"/>
+          <w:szCs w:val="32"/>
           <w:cs/>
         </w:rPr>
         <w:t>ให้มีการ</w:t>
       </w:r>
       <w:r>
         <w:rPr>
-          <w:rFonts w:ascii="CordiaUPC" w:hAnsi="CordiaUPC" w:cs="CordiaUPC" w:hint="cs"/>
-          <w:sz w:val="28"/>
+          <w:rFonts w:asciiTheme="minorBidi" w:hAnsiTheme="minorBidi"/>
+          <w:sz w:val="32"/>
+          <w:szCs w:val="32"/>
           <w:cs/>
         </w:rPr>
         <w:t>ทำงาน</w:t>
       </w:r>
       <w:r>
         <w:rPr>
-          <w:rFonts w:ascii="CordiaUPC" w:hAnsi="CordiaUPC" w:cs="CordiaUPC" w:hint="cs"/>
-          <w:sz w:val="28"/>
+          <w:rFonts w:asciiTheme="minorBidi" w:hAnsiTheme="minorBidi"/>
+          <w:sz w:val="32"/>
+          <w:szCs w:val="32"/>
           <w:cs/>
         </w:rPr>
         <w:t>ที่</w:t>
       </w:r>
       <w:r>
         <w:rPr>
-          <w:rFonts w:ascii="CordiaUPC" w:hAnsi="CordiaUPC" w:cs="CordiaUPC"/>
-          <w:sz w:val="28"/>
+          <w:rFonts w:asciiTheme="minorBidi" w:hAnsiTheme="minorBidi"/>
+          <w:sz w:val="32"/>
+          <w:szCs w:val="32"/>
           <w:cs/>
         </w:rPr>
         <w:t>ผิดพลาด</w:t>
       </w:r>
       <w:r>
         <w:rPr>
-          <w:rFonts w:ascii="CordiaUPC" w:hAnsi="CordiaUPC" w:cs="CordiaUPC" w:hint="cs"/>
-          <w:sz w:val="28"/>
+          <w:rFonts w:asciiTheme="minorBidi" w:hAnsiTheme="minorBidi"/>
+          <w:sz w:val="32"/>
+          <w:szCs w:val="32"/>
           <w:cs/>
         </w:rPr>
         <w:t xml:space="preserve"> </w:t>
       </w:r>
       <w:r>
         <w:rPr>
-          <w:rFonts w:ascii="CordiaUPC" w:hAnsi="CordiaUPC" w:cs="CordiaUPC" w:hint="cs"/>
-          <w:sz w:val="28"/>
+          <w:rFonts w:asciiTheme="minorBidi" w:hAnsiTheme="minorBidi"/>
+          <w:sz w:val="32"/>
+          <w:szCs w:val="32"/>
           <w:cs/>
         </w:rPr>
         <w:t>ตัวอย่าง</w:t>
       </w:r>
       <w:r>
         <w:rPr>
-          <w:rFonts w:ascii="CordiaUPC" w:hAnsi="CordiaUPC" w:cs="CordiaUPC" w:hint="cs"/>
-          <w:sz w:val="28"/>
+          <w:rFonts w:asciiTheme="minorBidi" w:hAnsiTheme="minorBidi"/>
+          <w:sz w:val="32"/>
+          <w:szCs w:val="32"/>
           <w:cs/>
         </w:rPr>
         <w:t>เช่นเขียนตัวเลขผิด</w:t>
       </w:r>
       <w:r>
         <w:rPr>
-          <w:rFonts w:ascii="CordiaUPC" w:hAnsi="CordiaUPC" w:cs="CordiaUPC" w:hint="cs"/>
-          <w:sz w:val="28"/>
+          <w:rFonts w:asciiTheme="minorBidi" w:hAnsiTheme="minorBidi"/>
+          <w:sz w:val="32"/>
+          <w:szCs w:val="32"/>
           <w:cs/>
         </w:rPr>
         <w:t xml:space="preserve"> ทำกระดาษขาด</w:t>
       </w:r>
       <w:r>
         <w:rPr>
-          <w:rFonts w:ascii="CordiaUPC" w:hAnsi="CordiaUPC" w:cs="CordiaUPC"/>
-          <w:sz w:val="28"/>
+          <w:rFonts w:asciiTheme="minorBidi" w:hAnsiTheme="minorBidi"/>
+          <w:sz w:val="32"/>
+          <w:szCs w:val="32"/>
           <w:cs/>
         </w:rPr>
         <w:t xml:space="preserve"> </w:t>
       </w:r>
       <w:r>
         <w:rPr>
-          <w:rFonts w:ascii="CordiaUPC" w:hAnsi="CordiaUPC" w:cs="CordiaUPC" w:hint="cs"/>
-          <w:sz w:val="28"/>
+          <w:rFonts w:asciiTheme="minorBidi" w:hAnsiTheme="minorBidi"/>
+          <w:sz w:val="32"/>
+          <w:szCs w:val="32"/>
           <w:cs/>
         </w:rPr>
         <w:t>จนเป็นเหตุทำให้การทำงาน</w:t>
       </w:r>
       <w:r>
         <w:rPr>
-          <w:rFonts w:ascii="CordiaUPC" w:hAnsi="CordiaUPC" w:cs="CordiaUPC"/>
-          <w:sz w:val="28"/>
+          <w:rFonts w:asciiTheme="minorBidi" w:hAnsiTheme="minorBidi"/>
+          <w:sz w:val="32"/>
+          <w:szCs w:val="32"/>
           <w:cs/>
         </w:rPr>
         <w:t>มีความล่าช้า</w:t>
       </w:r>
       <w:r>
         <w:rPr>
-          <w:rFonts w:ascii="CordiaUPC" w:hAnsi="CordiaUPC" w:cs="CordiaUPC" w:hint="cs"/>
-          <w:sz w:val="28"/>
+          <w:rFonts w:asciiTheme="minorBidi" w:hAnsiTheme="minorBidi"/>
+          <w:sz w:val="32"/>
+          <w:szCs w:val="32"/>
           <w:cs/>
         </w:rPr>
         <w:t>ไป</w:t>
       </w:r>
       <w:r>
         <w:rPr>
-          <w:rFonts w:ascii="CordiaUPC" w:hAnsi="CordiaUPC" w:cs="CordiaUPC"/>
-          <w:sz w:val="28"/>
+          <w:rFonts w:asciiTheme="minorBidi" w:hAnsiTheme="minorBidi"/>
+          <w:sz w:val="32"/>
+          <w:szCs w:val="32"/>
           <w:cs/>
         </w:rPr>
         <w:t xml:space="preserve"> ซึ่งข้อมูลทางการบัญชีนั้นมีความสำคัญต่อการตัดสินใจและใช้ใน</w:t>
       </w:r>
       <w:r>
         <w:rPr>
-          <w:rFonts w:ascii="CordiaUPC" w:hAnsi="CordiaUPC" w:cs="CordiaUPC" w:hint="cs"/>
-          <w:sz w:val="28"/>
+          <w:rFonts w:asciiTheme="minorBidi" w:hAnsiTheme="minorBidi"/>
+          <w:sz w:val="32"/>
+          <w:szCs w:val="32"/>
           <w:cs/>
         </w:rPr>
         <w:t>กอบ</w:t>
       </w:r>
       <w:r>
         <w:rPr>
-          <w:rFonts w:ascii="CordiaUPC" w:hAnsi="CordiaUPC" w:cs="CordiaUPC"/>
-          <w:sz w:val="28"/>
+          <w:rFonts w:asciiTheme="minorBidi" w:hAnsiTheme="minorBidi"/>
+          <w:sz w:val="32"/>
+          <w:szCs w:val="32"/>
           <w:cs/>
         </w:rPr>
         <w:t>การวางแผนต่าง</w:t>
       </w:r>
       <w:r>
         <w:rPr>
-          <w:rFonts w:ascii="CordiaUPC" w:hAnsi="CordiaUPC" w:cs="CordiaUPC" w:hint="cs"/>
-          <w:sz w:val="28"/>
+          <w:rFonts w:asciiTheme="minorBidi" w:hAnsiTheme="minorBidi"/>
+          <w:sz w:val="32"/>
+          <w:szCs w:val="32"/>
           <w:cs/>
         </w:rPr>
         <w:t xml:space="preserve"> </w:t>
       </w:r>
       <w:r>
         <w:rPr>
-          <w:rFonts w:ascii="CordiaUPC" w:hAnsi="CordiaUPC" w:cs="CordiaUPC"/>
-          <w:sz w:val="28"/>
+          <w:rFonts w:asciiTheme="minorBidi" w:hAnsiTheme="minorBidi"/>
+          <w:sz w:val="32"/>
+          <w:szCs w:val="32"/>
           <w:cs/>
         </w:rPr>
         <w:t xml:space="preserve">ๆ </w:t>
       </w:r>
       <w:r>
         <w:rPr>
-          <w:rFonts w:ascii="CordiaUPC" w:hAnsi="CordiaUPC" w:cs="CordiaUPC" w:hint="cs"/>
-          <w:sz w:val="28"/>
+          <w:rFonts w:asciiTheme="minorBidi" w:hAnsiTheme="minorBidi"/>
+          <w:sz w:val="32"/>
+          <w:szCs w:val="32"/>
           <w:cs/>
         </w:rPr>
         <w:t>หาก</w:t>
       </w:r>
       <w:r>
         <w:rPr>
-          <w:rFonts w:ascii="CordiaUPC" w:hAnsi="CordiaUPC" w:cs="CordiaUPC"/>
-          <w:sz w:val="28"/>
+          <w:rFonts w:asciiTheme="minorBidi" w:hAnsiTheme="minorBidi"/>
+          <w:sz w:val="32"/>
+          <w:szCs w:val="32"/>
           <w:cs/>
         </w:rPr>
         <w:t>ธุรกิจนั้นมีระบบบัญชีที่รวดเร็วถูกต้องแม่นยำจะ</w:t>
       </w:r>
       <w:r>
         <w:rPr>
-          <w:rFonts w:ascii="CordiaUPC" w:hAnsi="CordiaUPC" w:cs="CordiaUPC" w:hint="cs"/>
-          <w:sz w:val="28"/>
+          <w:rFonts w:asciiTheme="minorBidi" w:hAnsiTheme="minorBidi"/>
+          <w:sz w:val="32"/>
+          <w:szCs w:val="32"/>
           <w:cs/>
         </w:rPr>
         <w:t>ส่งผลให้การวางแผน</w:t>
       </w:r>
       <w:r>
         <w:rPr>
-          <w:rFonts w:ascii="CordiaUPC" w:hAnsi="CordiaUPC" w:cs="CordiaUPC"/>
-          <w:sz w:val="28"/>
+          <w:rFonts w:asciiTheme="minorBidi" w:hAnsiTheme="minorBidi"/>
+          <w:sz w:val="32"/>
+          <w:szCs w:val="32"/>
           <w:cs/>
         </w:rPr>
         <w:t>ธุรกิจนั้นมีประสิทธิภาพ</w:t>
       </w:r>
       <w:r>
         <w:rPr>
-          <w:rFonts w:ascii="CordiaUPC" w:hAnsi="CordiaUPC" w:cs="CordiaUPC" w:hint="cs"/>
-          <w:sz w:val="28"/>
+          <w:rFonts w:asciiTheme="minorBidi" w:hAnsiTheme="minorBidi"/>
+          <w:sz w:val="32"/>
+          <w:szCs w:val="32"/>
           <w:cs/>
         </w:rPr>
         <w:t>มากขึ้น</w:t>
       </w:r>
       <w:r>
         <w:rPr>
-          <w:rFonts w:ascii="CordiaUPC" w:hAnsi="CordiaUPC" w:cs="CordiaUPC"/>
-          <w:sz w:val="28"/>
+          <w:rFonts w:asciiTheme="minorBidi" w:hAnsiTheme="minorBidi"/>
+          <w:sz w:val="32"/>
+          <w:szCs w:val="32"/>
           <w:cs/>
         </w:rPr>
         <w:t xml:space="preserve"> ดังนั้นรูปแบบการจัดทำบัญชีใน</w:t>
       </w:r>
       <w:r>
         <w:rPr>
-          <w:rFonts w:ascii="CordiaUPC" w:hAnsi="CordiaUPC" w:cs="CordiaUPC" w:hint="cs"/>
-          <w:sz w:val="28"/>
+          <w:rFonts w:asciiTheme="minorBidi" w:hAnsiTheme="minorBidi"/>
+          <w:sz w:val="32"/>
+          <w:szCs w:val="32"/>
           <w:cs/>
         </w:rPr>
         <w:t xml:space="preserve">ตั้งแต่เมื่อประมาณ 20 - 30 ปีที่แล้ว </w:t>
       </w:r>
       <w:r>
         <w:rPr>
-          <w:rFonts w:ascii="CordiaUPC" w:hAnsi="CordiaUPC" w:cs="CordiaUPC"/>
-          <w:sz w:val="28"/>
+          <w:rFonts w:asciiTheme="minorBidi" w:hAnsiTheme="minorBidi"/>
+          <w:sz w:val="32"/>
+          <w:szCs w:val="32"/>
           <w:cs/>
         </w:rPr>
         <w:t>เลยมีการนำเอาเทคโนโลยีสารสนเทศเข้ามาช่วย</w:t>
       </w:r>
       <w:r>
         <w:rPr>
-          <w:rFonts w:ascii="CordiaUPC" w:hAnsi="CordiaUPC" w:cs="CordiaUPC" w:hint="cs"/>
-          <w:sz w:val="28"/>
+          <w:rFonts w:asciiTheme="minorBidi" w:hAnsiTheme="minorBidi"/>
+          <w:sz w:val="32"/>
+          <w:szCs w:val="32"/>
           <w:cs/>
         </w:rPr>
         <w:t>ในการประมวลผล</w:t>
       </w:r>
       <w:r>
         <w:rPr>
-          <w:rFonts w:ascii="CordiaUPC" w:hAnsi="CordiaUPC" w:cs="CordiaUPC"/>
-          <w:sz w:val="28"/>
+          <w:rFonts w:asciiTheme="minorBidi" w:hAnsiTheme="minorBidi"/>
+          <w:sz w:val="32"/>
+          <w:szCs w:val="32"/>
           <w:cs/>
         </w:rPr>
         <w:t xml:space="preserve"> ในอดีตจนถึงปัจจุบันมีโปรแกรมบัญชีที่มีชื่อเสียงให้เลือกใช้มากมาย เช่น </w:t>
       </w:r>
       <w:r>
         <w:rPr>
-          <w:rFonts w:ascii="CordiaUPC" w:hAnsi="CordiaUPC" w:cs="CordiaUPC"/>
-          <w:sz w:val="28"/>
+          <w:rFonts w:asciiTheme="minorBidi" w:hAnsiTheme="minorBidi"/>
+          <w:sz w:val="32"/>
+          <w:szCs w:val="32"/>
         </w:rPr>
         <w:t xml:space="preserve">SAP </w:t>
       </w:r>
       <w:r>
         <w:rPr>
-          <w:rFonts w:ascii="CordiaUPC" w:hAnsi="CordiaUPC" w:cs="CordiaUPC"/>
-          <w:sz w:val="28"/>
+          <w:rFonts w:asciiTheme="minorBidi" w:hAnsiTheme="minorBidi"/>
+          <w:sz w:val="32"/>
+          <w:szCs w:val="32"/>
           <w:cs/>
         </w:rPr>
         <w:t xml:space="preserve">กับ </w:t>
       </w:r>
       <w:r>
         <w:rPr>
-          <w:rFonts w:ascii="CordiaUPC" w:hAnsi="CordiaUPC" w:cs="CordiaUPC"/>
-          <w:sz w:val="28"/>
+          <w:rFonts w:asciiTheme="minorBidi" w:hAnsiTheme="minorBidi"/>
+          <w:sz w:val="32"/>
+          <w:szCs w:val="32"/>
         </w:rPr>
         <w:t xml:space="preserve">Oracle </w:t>
       </w:r>
       <w:r>
         <w:rPr>
-          <w:rFonts w:ascii="CordiaUPC" w:hAnsi="CordiaUPC" w:cs="CordiaUPC" w:hint="cs"/>
-          <w:sz w:val="28"/>
+          <w:rFonts w:asciiTheme="minorBidi" w:hAnsiTheme="minorBidi"/>
+          <w:sz w:val="32"/>
+          <w:szCs w:val="32"/>
           <w:cs/>
         </w:rPr>
         <w:t>ทั้ง 2 ประเภท</w:t>
       </w:r>
       <w:r>
         <w:rPr>
-          <w:rFonts w:ascii="CordiaUPC" w:hAnsi="CordiaUPC" w:cs="CordiaUPC"/>
-          <w:sz w:val="28"/>
+          <w:rFonts w:asciiTheme="minorBidi" w:hAnsiTheme="minorBidi"/>
+          <w:sz w:val="32"/>
+          <w:szCs w:val="32"/>
           <w:cs/>
         </w:rPr>
         <w:t>เป็น</w:t>
       </w:r>
       <w:r>
         <w:rPr>
-          <w:rFonts w:ascii="CordiaUPC" w:hAnsi="CordiaUPC" w:cs="CordiaUPC" w:hint="cs"/>
-          <w:sz w:val="28"/>
+          <w:rFonts w:asciiTheme="minorBidi" w:hAnsiTheme="minorBidi"/>
+          <w:sz w:val="32"/>
+          <w:szCs w:val="32"/>
           <w:cs/>
         </w:rPr>
         <w:t>ประเภท</w:t>
       </w:r>
       <w:r>
         <w:rPr>
-          <w:rFonts w:ascii="CordiaUPC" w:hAnsi="CordiaUPC" w:cs="CordiaUPC"/>
-          <w:sz w:val="28"/>
+          <w:rFonts w:asciiTheme="minorBidi" w:hAnsiTheme="minorBidi"/>
+          <w:sz w:val="32"/>
+          <w:szCs w:val="32"/>
           <w:cs/>
         </w:rPr>
         <w:t>โปรแกรมที่ได้รับความนิยมมากเป็นอันดับต้น</w:t>
       </w:r>
       <w:r>
         <w:rPr>
-          <w:rFonts w:ascii="CordiaUPC" w:hAnsi="CordiaUPC" w:cs="CordiaUPC" w:hint="cs"/>
-          <w:sz w:val="28"/>
+          <w:rFonts w:asciiTheme="minorBidi" w:hAnsiTheme="minorBidi"/>
+          <w:sz w:val="32"/>
+          <w:szCs w:val="32"/>
           <w:cs/>
         </w:rPr>
         <w:t xml:space="preserve"> </w:t>
       </w:r>
       <w:r>
         <w:rPr>
-          <w:rFonts w:ascii="CordiaUPC" w:hAnsi="CordiaUPC" w:cs="CordiaUPC"/>
-          <w:sz w:val="28"/>
+          <w:rFonts w:asciiTheme="minorBidi" w:hAnsiTheme="minorBidi"/>
+          <w:sz w:val="32"/>
+          <w:szCs w:val="32"/>
           <w:cs/>
         </w:rPr>
         <w:t>ๆ</w:t>
       </w:r>
       <w:r>
         <w:rPr>
-          <w:rFonts w:ascii="CordiaUPC" w:hAnsi="CordiaUPC" w:cs="CordiaUPC" w:hint="cs"/>
-          <w:sz w:val="28"/>
+          <w:rFonts w:asciiTheme="minorBidi" w:hAnsiTheme="minorBidi"/>
+          <w:sz w:val="32"/>
+          <w:szCs w:val="32"/>
           <w:cs/>
         </w:rPr>
         <w:t xml:space="preserve"> </w:t>
       </w:r>
       <w:r>
         <w:rPr>
-          <w:rFonts w:ascii="CordiaUPC" w:hAnsi="CordiaUPC" w:cs="CordiaUPC"/>
-          <w:sz w:val="28"/>
+          <w:rFonts w:asciiTheme="minorBidi" w:hAnsiTheme="minorBidi"/>
+          <w:sz w:val="32"/>
+          <w:szCs w:val="32"/>
           <w:cs/>
         </w:rPr>
         <w:t>ของโลกแต่มีค่าใช้จ่ายและราคาค่อนข้างสูง จึงเหมาะกับองค์กรขนาดใหญ่ ส่วนองค์กรขนาดเล็กจะเหมาะกับ</w:t>
       </w:r>
       <w:r>
         <w:rPr>
-          <w:rFonts w:ascii="CordiaUPC" w:hAnsi="CordiaUPC" w:cs="CordiaUPC"/>
-          <w:sz w:val="28"/>
+          <w:rFonts w:asciiTheme="minorBidi" w:hAnsiTheme="minorBidi"/>
+          <w:sz w:val="32"/>
+          <w:szCs w:val="32"/>
           <w:cs/>
         </w:rPr>
         <w:t>ซอฟต์แวร์</w:t>
       </w:r>
       <w:r>
         <w:rPr>
-          <w:rFonts w:ascii="CordiaUPC" w:hAnsi="CordiaUPC" w:cs="CordiaUPC"/>
-          <w:sz w:val="28"/>
+          <w:rFonts w:asciiTheme="minorBidi" w:hAnsiTheme="minorBidi"/>
+          <w:sz w:val="32"/>
+          <w:szCs w:val="32"/>
           <w:cs/>
         </w:rPr>
         <w:t xml:space="preserve">ขนาดเล็กผลิตภายในประเทศ เช่น </w:t>
       </w:r>
       <w:r>
         <w:rPr>
-          <w:rFonts w:ascii="CordiaUPC" w:hAnsi="CordiaUPC" w:cs="CordiaUPC"/>
-          <w:sz w:val="28"/>
-        </w:rPr>
-        <w:t xml:space="preserve">Express , Autoflight , Nanosoft </w:t>
-      </w:r>
-      <w:r>
-        <w:rPr>
-          <w:rFonts w:ascii="CordiaUPC" w:hAnsi="CordiaUPC" w:cs="CordiaUPC"/>
-          <w:sz w:val="28"/>
+          <w:rFonts w:asciiTheme="minorBidi" w:hAnsiTheme="minorBidi"/>
+          <w:sz w:val="32"/>
+          <w:szCs w:val="32"/>
+        </w:rPr>
+        <w:t xml:space="preserve">Express , </w:t>
+      </w:r>
+      <w:proofErr w:type="spellStart"/>
+      <w:r>
+        <w:rPr>
+          <w:rFonts w:asciiTheme="minorBidi" w:hAnsiTheme="minorBidi"/>
+          <w:sz w:val="32"/>
+          <w:szCs w:val="32"/>
+        </w:rPr>
+        <w:t>Autoflight</w:t>
+      </w:r>
+      <w:proofErr w:type="spellEnd"/>
+      <w:r>
+        <w:rPr>
+          <w:rFonts w:asciiTheme="minorBidi" w:hAnsiTheme="minorBidi"/>
+          <w:sz w:val="32"/>
+          <w:szCs w:val="32"/>
+        </w:rPr>
+        <w:t xml:space="preserve"> , </w:t>
+      </w:r>
+      <w:proofErr w:type="spellStart"/>
+      <w:r>
+        <w:rPr>
+          <w:rFonts w:asciiTheme="minorBidi" w:hAnsiTheme="minorBidi"/>
+          <w:sz w:val="32"/>
+          <w:szCs w:val="32"/>
+        </w:rPr>
+        <w:t>Nanosoft</w:t>
+      </w:r>
+      <w:proofErr w:type="spellEnd"/>
+      <w:r>
+        <w:rPr>
+          <w:rFonts w:asciiTheme="minorBidi" w:hAnsiTheme="minorBidi"/>
+          <w:sz w:val="32"/>
+          <w:szCs w:val="32"/>
+        </w:rPr>
+        <w:t xml:space="preserve"> </w:t>
+      </w:r>
+      <w:r>
+        <w:rPr>
+          <w:rFonts w:asciiTheme="minorBidi" w:hAnsiTheme="minorBidi"/>
+          <w:sz w:val="32"/>
+          <w:szCs w:val="32"/>
           <w:cs/>
         </w:rPr>
         <w:t xml:space="preserve">และ </w:t>
       </w:r>
-      <w:r>
-        <w:rPr>
-          <w:rFonts w:ascii="CordiaUPC" w:hAnsi="CordiaUPC" w:cs="CordiaUPC"/>
-          <w:sz w:val="28"/>
-        </w:rPr>
-        <w:t xml:space="preserve">WINSpeed </w:t>
-      </w:r>
-      <w:r>
-        <w:rPr>
-          <w:rFonts w:ascii="CordiaUPC" w:hAnsi="CordiaUPC" w:cs="CordiaUPC"/>
-          <w:sz w:val="28"/>
+      <w:proofErr w:type="spellStart"/>
+      <w:r>
+        <w:rPr>
+          <w:rFonts w:asciiTheme="minorBidi" w:hAnsiTheme="minorBidi"/>
+          <w:sz w:val="32"/>
+          <w:szCs w:val="32"/>
+        </w:rPr>
+        <w:t>WINSpeed</w:t>
+      </w:r>
+      <w:proofErr w:type="spellEnd"/>
+      <w:r>
+        <w:rPr>
+          <w:rFonts w:asciiTheme="minorBidi" w:hAnsiTheme="minorBidi"/>
+          <w:sz w:val="32"/>
+          <w:szCs w:val="32"/>
+        </w:rPr>
+        <w:t xml:space="preserve"> </w:t>
+      </w:r>
+      <w:r>
+        <w:rPr>
+          <w:rFonts w:asciiTheme="minorBidi" w:hAnsiTheme="minorBidi"/>
+          <w:sz w:val="32"/>
+          <w:szCs w:val="32"/>
           <w:cs/>
         </w:rPr>
         <w:t>หรืออีกทางเลือกคือการจ้างผลิต</w:t>
       </w:r>
       <w:r>
         <w:rPr>
-          <w:rFonts w:ascii="CordiaUPC" w:hAnsi="CordiaUPC" w:cs="CordiaUPC"/>
-          <w:sz w:val="28"/>
+          <w:rFonts w:asciiTheme="minorBidi" w:hAnsiTheme="minorBidi"/>
+          <w:sz w:val="32"/>
+          <w:szCs w:val="32"/>
           <w:cs/>
         </w:rPr>
         <w:t>ซอฟต์แวร์</w:t>
       </w:r>
       <w:r>
         <w:rPr>
-          <w:rFonts w:ascii="CordiaUPC" w:hAnsi="CordiaUPC" w:cs="CordiaUPC"/>
-          <w:sz w:val="28"/>
+          <w:rFonts w:asciiTheme="minorBidi" w:hAnsiTheme="minorBidi"/>
+          <w:sz w:val="32"/>
+          <w:szCs w:val="32"/>
           <w:cs/>
         </w:rPr>
         <w:t xml:space="preserve"> ข้อดีของการจ้างผลิต</w:t>
       </w:r>
       <w:r>
         <w:rPr>
-          <w:rFonts w:ascii="CordiaUPC" w:hAnsi="CordiaUPC" w:cs="CordiaUPC"/>
-          <w:sz w:val="28"/>
+          <w:rFonts w:asciiTheme="minorBidi" w:hAnsiTheme="minorBidi"/>
+          <w:sz w:val="32"/>
+          <w:szCs w:val="32"/>
           <w:cs/>
         </w:rPr>
         <w:t>ซอฟต์แวร์</w:t>
       </w:r>
       <w:r>
         <w:rPr>
-          <w:rFonts w:ascii="CordiaUPC" w:hAnsi="CordiaUPC" w:cs="CordiaUPC"/>
-          <w:sz w:val="28"/>
+          <w:rFonts w:asciiTheme="minorBidi" w:hAnsiTheme="minorBidi"/>
+          <w:sz w:val="32"/>
+          <w:szCs w:val="32"/>
           <w:cs/>
         </w:rPr>
         <w:t>คือองค์กรจะได้</w:t>
       </w:r>
       <w:r>
         <w:rPr>
-          <w:rFonts w:ascii="CordiaUPC" w:hAnsi="CordiaUPC" w:cs="CordiaUPC"/>
-          <w:sz w:val="28"/>
+          <w:rFonts w:asciiTheme="minorBidi" w:hAnsiTheme="minorBidi"/>
+          <w:sz w:val="32"/>
+          <w:szCs w:val="32"/>
           <w:cs/>
         </w:rPr>
         <w:t>ซอฟต์แวร์</w:t>
       </w:r>
       <w:r>
         <w:rPr>
-          <w:rFonts w:ascii="CordiaUPC" w:hAnsi="CordiaUPC" w:cs="CordiaUPC"/>
-          <w:sz w:val="28"/>
+          <w:rFonts w:asciiTheme="minorBidi" w:hAnsiTheme="minorBidi"/>
+          <w:sz w:val="32"/>
+          <w:szCs w:val="32"/>
           <w:cs/>
         </w:rPr>
         <w:t>ที่เหมาะสมกับกระบวนการทำงานขององค์กรจริง</w:t>
       </w:r>
       <w:r>
         <w:rPr>
-          <w:rFonts w:ascii="CordiaUPC" w:hAnsi="CordiaUPC" w:cs="CordiaUPC" w:hint="cs"/>
-          <w:sz w:val="28"/>
+          <w:rFonts w:asciiTheme="minorBidi" w:hAnsiTheme="minorBidi"/>
+          <w:sz w:val="32"/>
+          <w:szCs w:val="32"/>
           <w:cs/>
         </w:rPr>
         <w:t xml:space="preserve"> </w:t>
       </w:r>
       <w:r>
         <w:rPr>
-          <w:rFonts w:ascii="CordiaUPC" w:hAnsi="CordiaUPC" w:cs="CordiaUPC"/>
-          <w:sz w:val="28"/>
+          <w:rFonts w:asciiTheme="minorBidi" w:hAnsiTheme="minorBidi"/>
+          <w:sz w:val="32"/>
+          <w:szCs w:val="32"/>
           <w:cs/>
         </w:rPr>
         <w:t>ๆ  ซ</w:t>
       </w:r>
       <w:r>
         <w:rPr>
-          <w:rFonts w:ascii="CordiaUPC" w:hAnsi="CordiaUPC" w:cs="CordiaUPC"/>
-          <w:sz w:val="28"/>
+          <w:rFonts w:asciiTheme="minorBidi" w:hAnsiTheme="minorBidi"/>
+          <w:sz w:val="32"/>
+          <w:szCs w:val="32"/>
           <w:cs/>
         </w:rPr>
         <w:t>ึ่ง</w:t>
       </w:r>
       <w:r>
         <w:rPr>
-          <w:rFonts w:ascii="CordiaUPC" w:hAnsi="CordiaUPC" w:cs="CordiaUPC"/>
-          <w:sz w:val="28"/>
+          <w:rFonts w:asciiTheme="minorBidi" w:hAnsiTheme="minorBidi"/>
+          <w:sz w:val="32"/>
+          <w:szCs w:val="32"/>
           <w:cs/>
         </w:rPr>
         <w:t>ซอฟต์แวร์</w:t>
       </w:r>
       <w:r>
         <w:rPr>
-          <w:rFonts w:ascii="CordiaUPC" w:hAnsi="CordiaUPC" w:cs="CordiaUPC"/>
-          <w:sz w:val="28"/>
+          <w:rFonts w:asciiTheme="minorBidi" w:hAnsiTheme="minorBidi"/>
+          <w:sz w:val="32"/>
+          <w:szCs w:val="32"/>
           <w:cs/>
         </w:rPr>
         <w:t>หรือโปรแกรมบัญชีนั้น</w:t>
       </w:r>
       <w:r>
         <w:rPr>
-          <w:rFonts w:ascii="CordiaUPC" w:hAnsi="CordiaUPC" w:cs="CordiaUPC"/>
-          <w:sz w:val="28"/>
+          <w:rFonts w:asciiTheme="minorBidi" w:hAnsiTheme="minorBidi"/>
+          <w:sz w:val="32"/>
+          <w:szCs w:val="32"/>
           <w:cs/>
         </w:rPr>
         <w:t>สามารถช่วยให้ ข้อมูลที่ได้รับมีความถูกต้อง เชื่อถือได้ และมีความรวดเร็วทันต่อเหตุการณ์และนำไปใช้ในการตัดสินใจด้านต่าง</w:t>
       </w:r>
       <w:r>
         <w:rPr>
-          <w:rFonts w:ascii="CordiaUPC" w:hAnsi="CordiaUPC" w:cs="CordiaUPC" w:hint="cs"/>
-          <w:sz w:val="28"/>
+          <w:rFonts w:asciiTheme="minorBidi" w:hAnsiTheme="minorBidi"/>
+          <w:sz w:val="32"/>
+          <w:szCs w:val="32"/>
           <w:cs/>
         </w:rPr>
         <w:t xml:space="preserve"> </w:t>
       </w:r>
       <w:r>
         <w:rPr>
-          <w:rFonts w:ascii="CordiaUPC" w:hAnsi="CordiaUPC" w:cs="CordiaUPC"/>
-          <w:sz w:val="28"/>
+          <w:rFonts w:asciiTheme="minorBidi" w:hAnsiTheme="minorBidi"/>
+          <w:sz w:val="32"/>
+          <w:szCs w:val="32"/>
           <w:cs/>
         </w:rPr>
         <w:t>ๆ</w:t>
       </w:r>
       <w:r>
         <w:rPr>
-          <w:rFonts w:ascii="CordiaUPC" w:hAnsi="CordiaUPC" w:cs="CordiaUPC" w:hint="cs"/>
-          <w:sz w:val="28"/>
+          <w:rFonts w:asciiTheme="minorBidi" w:hAnsiTheme="minorBidi"/>
+          <w:sz w:val="32"/>
+          <w:szCs w:val="32"/>
           <w:cs/>
         </w:rPr>
         <w:t xml:space="preserve"> </w:t>
       </w:r>
       <w:r>
         <w:rPr>
-          <w:rFonts w:ascii="CordiaUPC" w:hAnsi="CordiaUPC" w:cs="CordiaUPC"/>
-          <w:sz w:val="28"/>
+          <w:rFonts w:asciiTheme="minorBidi" w:hAnsiTheme="minorBidi"/>
+          <w:sz w:val="32"/>
+          <w:szCs w:val="32"/>
           <w:cs/>
         </w:rPr>
         <w:t>ได้อย่างมีประสิทธิภาพและลดต้นทุน ทำให้ในปัจจุบันโปรแกรมบัญชีนั้นมีความสำคัญเป็นอย่างมาก โดยโปรแกรมบัญชีนั้นต้องสามารถเข้าถึงข้อมูลได้อย่างรวดเร็ว มีการจัดการเ</w:t>
       </w:r>
       <w:r>
         <w:rPr>
-          <w:rFonts w:ascii="CordiaUPC" w:hAnsi="CordiaUPC" w:cs="CordiaUPC"/>
-          <w:sz w:val="28"/>
-          <w:cs/>
-        </w:rPr>
-        <w:t>ก็บข้อมูลที่อยู่อยู่ในรูปแบบของ</w:t>
-      </w:r>
-      <w:r>
-        <w:rPr>
-          <w:rFonts w:ascii="CordiaUPC" w:hAnsi="CordiaUPC" w:cs="CordiaUPC" w:hint="cs"/>
-          <w:sz w:val="28"/>
-          <w:cs/>
-        </w:rPr>
-        <w:t>ฐานข้อมูล</w:t>
-      </w:r>
-      <w:r>
-        <w:rPr>
-          <w:rFonts w:ascii="CordiaUPC" w:hAnsi="CordiaUPC" w:cs="CordiaUPC"/>
-          <w:sz w:val="28"/>
+          <w:rFonts w:asciiTheme="minorBidi" w:hAnsiTheme="minorBidi"/>
+          <w:sz w:val="32"/>
+          <w:szCs w:val="32"/>
+          <w:cs/>
+        </w:rPr>
+        <w:t>ก็บข้อมูลที่อยู่อยู่ในรูปแบบของฐานข้อมูล</w:t>
+      </w:r>
+      <w:r>
+        <w:rPr>
+          <w:rFonts w:asciiTheme="minorBidi" w:hAnsiTheme="minorBidi"/>
+          <w:sz w:val="32"/>
+          <w:szCs w:val="32"/>
           <w:cs/>
         </w:rPr>
         <w:t>และมีหน้าตาของโปรแกรมที่ใช้งานง่ายและตัวเลขในรายงานต้องถูกต้องนำไปใช้งานต่อได้  (สิ่งที่ควรพิจารณาในการเลือกซื้อโปรแกรมบัญชี 9 ประการ</w:t>
       </w:r>
       <w:r>
         <w:rPr>
-          <w:rFonts w:ascii="CordiaUPC" w:hAnsi="CordiaUPC" w:cs="CordiaUPC"/>
-          <w:sz w:val="28"/>
+          <w:rFonts w:asciiTheme="minorBidi" w:hAnsiTheme="minorBidi"/>
+          <w:sz w:val="32"/>
+          <w:szCs w:val="32"/>
         </w:rPr>
         <w:t>: 2559</w:t>
       </w:r>
       <w:r>
         <w:rPr>
-          <w:rFonts w:ascii="CordiaUPC" w:hAnsi="CordiaUPC" w:cs="CordiaUPC"/>
-          <w:sz w:val="28"/>
+          <w:rFonts w:asciiTheme="minorBidi" w:hAnsiTheme="minorBidi"/>
+          <w:sz w:val="32"/>
+          <w:szCs w:val="32"/>
           <w:cs/>
         </w:rPr>
         <w:t>)  และต้องมีระบบควบคุม ตรวจสอบได้ง่าย</w:t>
       </w:r>
       <w:r>
         <w:rPr>
-          <w:rFonts w:ascii="CordiaUPC" w:hAnsi="CordiaUPC" w:cs="CordiaUPC" w:hint="cs"/>
-          <w:sz w:val="28"/>
+          <w:rFonts w:asciiTheme="minorBidi" w:hAnsiTheme="minorBidi"/>
+          <w:sz w:val="32"/>
+          <w:szCs w:val="32"/>
           <w:cs/>
         </w:rPr>
         <w:t>และ</w:t>
       </w:r>
       <w:r>
         <w:rPr>
-          <w:rFonts w:ascii="CordiaUPC" w:hAnsi="CordiaUPC" w:cs="CordiaUPC"/>
-          <w:sz w:val="28"/>
+          <w:rFonts w:asciiTheme="minorBidi" w:hAnsiTheme="minorBidi"/>
+          <w:sz w:val="32"/>
+          <w:szCs w:val="32"/>
           <w:cs/>
         </w:rPr>
         <w:t xml:space="preserve">ป้องกันความผิดพลาดได้ </w:t>
@@ -681,23 +802,25 @@
         <w:ind w:left="360"/>
         <w:jc w:val="thaiDistribute"/>
         <w:rPr>
-          <w:rFonts w:ascii="CordiaUPC" w:hAnsi="CordiaUPC" w:cs="CordiaUPC"/>
-          <w:sz w:val="28"/>
-          <w:cs/>
-        </w:rPr>
-      </w:pPr>
-      <w:r>
-        <w:rPr>
-          <w:rFonts w:ascii="CordiaUPC" w:hAnsi="CordiaUPC" w:cs="CordiaUPC"/>
-          <w:sz w:val="28"/>
+          <w:rFonts w:asciiTheme="minorBidi" w:hAnsiTheme="minorBidi"/>
+          <w:sz w:val="32"/>
+          <w:szCs w:val="32"/>
+        </w:rPr>
+      </w:pPr>
+      <w:r>
+        <w:rPr>
+          <w:rFonts w:asciiTheme="minorBidi" w:hAnsiTheme="minorBidi"/>
+          <w:sz w:val="32"/>
+          <w:szCs w:val="32"/>
           <w:cs/>
         </w:rPr>
         <w:tab/>
       </w:r>
       <w:r>
         <w:rPr>
-          <w:rFonts w:ascii="CordiaUPC" w:hAnsi="CordiaUPC" w:cs="CordiaUPC"/>
-          <w:sz w:val="28"/>
+          <w:rFonts w:asciiTheme="minorBidi" w:hAnsiTheme="minorBidi"/>
+          <w:sz w:val="32"/>
+          <w:szCs w:val="32"/>
           <w:cs/>
         </w:rPr>
         <w:tab/>
@@ -705,88 +828,109 @@
       </w:r>
       <w:r>
         <w:rPr>
-          <w:rFonts w:ascii="CordiaUPC" w:hAnsi="CordiaUPC" w:cs="CordiaUPC" w:hint="cs"/>
-          <w:sz w:val="28"/>
+          <w:rFonts w:asciiTheme="minorBidi" w:hAnsiTheme="minorBidi"/>
+          <w:sz w:val="32"/>
+          <w:szCs w:val="32"/>
           <w:cs/>
         </w:rPr>
         <w:t>ความต้อง</w:t>
       </w:r>
       <w:r>
         <w:rPr>
-          <w:rFonts w:ascii="CordiaUPC" w:hAnsi="CordiaUPC" w:cs="CordiaUPC"/>
-          <w:sz w:val="28"/>
+          <w:rFonts w:asciiTheme="minorBidi" w:hAnsiTheme="minorBidi"/>
+          <w:sz w:val="32"/>
+          <w:szCs w:val="32"/>
           <w:cs/>
         </w:rPr>
         <w:t>การ</w:t>
       </w:r>
       <w:r>
         <w:rPr>
-          <w:rFonts w:ascii="CordiaUPC" w:hAnsi="CordiaUPC" w:cs="CordiaUPC" w:hint="cs"/>
-          <w:sz w:val="28"/>
+          <w:rFonts w:asciiTheme="minorBidi" w:hAnsiTheme="minorBidi"/>
+          <w:sz w:val="32"/>
+          <w:szCs w:val="32"/>
           <w:cs/>
         </w:rPr>
         <w:t>ที่จะ</w:t>
       </w:r>
       <w:r>
         <w:rPr>
-          <w:rFonts w:ascii="CordiaUPC" w:hAnsi="CordiaUPC" w:cs="CordiaUPC"/>
-          <w:sz w:val="28"/>
-          <w:cs/>
-        </w:rPr>
-        <w:t>ปรับปรุงระบบบัญชี ซึ่งในการปรับปรุงระบบบัญชีจะต้องนำข้อมูลทางบัญชีที่มีอยู่ก่อนหน้านั้นนำมาปรับปรุงและเปลี่ยนแปลงให้ดีขึ้น ปัจจุบันวิทยาลัย</w:t>
-      </w:r>
-      <w:r>
-        <w:rPr>
-          <w:rFonts w:ascii="CordiaUPC" w:hAnsi="CordiaUPC" w:cs="CordiaUPC" w:hint="cs"/>
-          <w:sz w:val="28"/>
+          <w:rFonts w:asciiTheme="minorBidi" w:hAnsiTheme="minorBidi"/>
+          <w:sz w:val="32"/>
+          <w:szCs w:val="32"/>
+          <w:cs/>
+        </w:rPr>
+        <w:t>ปรับปรุงระบบบัญชี ซึ่งในการปรับปรุงระบบบัญชีจะต้องนำข้อมูลทางบัญชีที่มีอยู่ก่อนหน้านั้นนำมาปรับปรุงและ</w:t>
+      </w:r>
+      <w:r>
+        <w:rPr>
+          <w:rFonts w:asciiTheme="minorBidi" w:hAnsiTheme="minorBidi"/>
+          <w:sz w:val="32"/>
+          <w:szCs w:val="32"/>
+          <w:cs/>
+        </w:rPr>
+        <w:lastRenderedPageBreak/>
+        <w:t>เปลี่ยนแปลงให้ดีขึ้น ปัจจุบันวิทยาลัย</w:t>
+      </w:r>
+      <w:r>
+        <w:rPr>
+          <w:rFonts w:asciiTheme="minorBidi" w:hAnsiTheme="minorBidi"/>
+          <w:sz w:val="32"/>
+          <w:szCs w:val="32"/>
           <w:cs/>
         </w:rPr>
         <w:t>ยัง</w:t>
       </w:r>
       <w:r>
         <w:rPr>
-          <w:rFonts w:ascii="CordiaUPC" w:hAnsi="CordiaUPC" w:cs="CordiaUPC" w:hint="cs"/>
-          <w:sz w:val="28"/>
+          <w:rFonts w:asciiTheme="minorBidi" w:hAnsiTheme="minorBidi"/>
+          <w:sz w:val="32"/>
+          <w:szCs w:val="32"/>
           <w:cs/>
         </w:rPr>
         <w:t>ใช้ระบบบัญชีของกองคลัง ยังไม่มีระบบบัญชีของตนเอง</w:t>
       </w:r>
       <w:r>
         <w:rPr>
-          <w:rFonts w:ascii="CordiaUPC" w:hAnsi="CordiaUPC" w:cs="CordiaUPC"/>
-          <w:sz w:val="28"/>
+          <w:rFonts w:asciiTheme="minorBidi" w:hAnsiTheme="minorBidi"/>
+          <w:sz w:val="32"/>
+          <w:szCs w:val="32"/>
           <w:cs/>
         </w:rPr>
         <w:t xml:space="preserve"> จึงทำให้เกิดความล่าช้าค้นหาข้อมูลต่าง</w:t>
       </w:r>
       <w:r>
         <w:rPr>
-          <w:rFonts w:ascii="CordiaUPC" w:hAnsi="CordiaUPC" w:cs="CordiaUPC" w:hint="cs"/>
-          <w:sz w:val="28"/>
+          <w:rFonts w:asciiTheme="minorBidi" w:hAnsiTheme="minorBidi"/>
+          <w:sz w:val="32"/>
+          <w:szCs w:val="32"/>
           <w:cs/>
         </w:rPr>
         <w:t xml:space="preserve"> </w:t>
       </w:r>
       <w:r>
         <w:rPr>
-          <w:rFonts w:ascii="CordiaUPC" w:hAnsi="CordiaUPC" w:cs="CordiaUPC"/>
-          <w:sz w:val="28"/>
+          <w:rFonts w:asciiTheme="minorBidi" w:hAnsiTheme="minorBidi"/>
+          <w:sz w:val="32"/>
+          <w:szCs w:val="32"/>
           <w:cs/>
         </w:rPr>
         <w:t>ๆ ทำให้วิทยาลัยบริหารงานได้ไม่เต็มประสิทธิภาพ ดังนั้นวิทยาลัยจึงต้องการมีระบบบัญชีที่เหมาะสมกับกระบวนการทำงานของวิทยาลัยรองรับต่อไปในอนาคตและ</w:t>
       </w:r>
       <w:r>
         <w:rPr>
-          <w:rFonts w:ascii="CordiaUPC" w:hAnsi="CordiaUPC" w:cs="CordiaUPC"/>
-          <w:sz w:val="28"/>
+          <w:rFonts w:asciiTheme="minorBidi" w:hAnsiTheme="minorBidi"/>
+          <w:sz w:val="32"/>
+          <w:szCs w:val="32"/>
           <w:cs/>
         </w:rPr>
         <w:t>ซอฟต์แวร์</w:t>
       </w:r>
       <w:r>
         <w:rPr>
-          <w:rFonts w:ascii="CordiaUPC" w:hAnsi="CordiaUPC" w:cs="CordiaUPC"/>
-          <w:sz w:val="28"/>
+          <w:rFonts w:asciiTheme="minorBidi" w:hAnsiTheme="minorBidi"/>
+          <w:sz w:val="32"/>
+          <w:szCs w:val="32"/>
           <w:cs/>
         </w:rPr>
         <w:t xml:space="preserve">โปรแกรมบัญชีก็เป็นส่วนหนึ่งของระบบบัญชี จึงต้องการศึกษาเกี่ยวกับการใช้งานโปรแกรมทางการบัญชี ความเหมาะสมกับกระบวนการบัญชีของวิทยาลัยและความมีประสิทธิภาพของตัวโปรแกรม </w:t>
@@ -796,50 +940,16 @@
       <w:pPr>
         <w:jc w:val="thaiDistribute"/>
         <w:rPr>
-          <w:rFonts w:cs="Cordia New"/>
-        </w:rPr>
-      </w:pPr>
-    </w:p>
-    <w:p>
-      <w:pPr>
-        <w:rPr>
-          <w:rFonts w:cs="Cordia New"/>
-        </w:rPr>
-      </w:pPr>
-    </w:p>
-    <w:p>
-      <w:pPr>
-        <w:rPr>
-          <w:rFonts w:cs="Cordia New"/>
-        </w:rPr>
-      </w:pPr>
-    </w:p>
-    <w:p>
-      <w:pPr>
-        <w:rPr>
-          <w:rFonts w:cs="Cordia New"/>
-        </w:rPr>
-      </w:pPr>
-    </w:p>
-    <w:p>
-      <w:pPr>
-        <w:rPr>
-          <w:rFonts w:cs="Cordia New"/>
-        </w:rPr>
-      </w:pPr>
-    </w:p>
-    <w:p>
-      <w:pPr>
-        <w:jc w:val="thaiDistribute"/>
-        <w:rPr>
-          <w:rFonts w:asciiTheme="minorBidi" w:hAnsiTheme="minorBidi"/>
-          <w:sz w:val="28"/>
-        </w:rPr>
-      </w:pPr>
-      <w:r>
-        <w:rPr>
-          <w:rFonts w:asciiTheme="minorBidi" w:hAnsiTheme="minorBidi"/>
-          <w:sz w:val="28"/>
+          <w:rFonts w:asciiTheme="minorBidi" w:hAnsiTheme="minorBidi"/>
+          <w:sz w:val="32"/>
+          <w:szCs w:val="32"/>
+        </w:rPr>
+      </w:pPr>
+      <w:r>
+        <w:rPr>
+          <w:rFonts w:asciiTheme="minorBidi" w:hAnsiTheme="minorBidi"/>
+          <w:sz w:val="32"/>
+          <w:szCs w:val="32"/>
           <w:cs/>
         </w:rPr>
         <w:t>คำถามวิจัย</w:t>
@@ -854,14 +964,16 @@
         </w:numPr>
         <w:rPr>
           <w:rFonts w:asciiTheme="minorBidi" w:hAnsiTheme="minorBidi"/>
-          <w:sz w:val="28"/>
-          <w:cs/>
-        </w:rPr>
-      </w:pPr>
-      <w:r>
-        <w:rPr>
-          <w:rFonts w:asciiTheme="minorBidi" w:hAnsiTheme="minorBidi"/>
-          <w:sz w:val="28"/>
+          <w:sz w:val="32"/>
+          <w:szCs w:val="32"/>
+          <w:cs/>
+        </w:rPr>
+      </w:pPr>
+      <w:r>
+        <w:rPr>
+          <w:rFonts w:asciiTheme="minorBidi" w:hAnsiTheme="minorBidi"/>
+          <w:sz w:val="32"/>
+          <w:szCs w:val="32"/>
           <w:cs/>
         </w:rPr>
         <w:t>กระบวนการทำงานของระบบบัญชีของวิทยาลัยนวัตกรรมมีขั้นตอนการทำงานอย่างไร</w:t>
@@ -876,13 +988,15 @@
         </w:numPr>
         <w:rPr>
           <w:rFonts w:asciiTheme="minorBidi" w:hAnsiTheme="minorBidi"/>
-          <w:sz w:val="28"/>
-        </w:rPr>
-      </w:pPr>
-      <w:r>
-        <w:rPr>
-          <w:rFonts w:asciiTheme="minorBidi" w:hAnsiTheme="minorBidi"/>
-          <w:sz w:val="28"/>
+          <w:sz w:val="32"/>
+          <w:szCs w:val="32"/>
+        </w:rPr>
+      </w:pPr>
+      <w:r>
+        <w:rPr>
+          <w:rFonts w:asciiTheme="minorBidi" w:hAnsiTheme="minorBidi"/>
+          <w:sz w:val="32"/>
+          <w:szCs w:val="32"/>
           <w:cs/>
         </w:rPr>
         <w:t>เทคโนโลยีใดบ้างที่เหมาะสมและควรนำมาใช้กับกระบวนการทำงานและระบบบัญชีของวิทยาลัยนวัตกรรม</w:t>
@@ -897,29 +1011,33 @@
         </w:numPr>
         <w:rPr>
           <w:rFonts w:asciiTheme="minorBidi" w:hAnsiTheme="minorBidi"/>
-          <w:sz w:val="28"/>
-        </w:rPr>
-      </w:pPr>
-      <w:r>
-        <w:rPr>
-          <w:rFonts w:asciiTheme="minorBidi" w:hAnsiTheme="minorBidi" w:hint="cs"/>
-          <w:sz w:val="28"/>
+          <w:sz w:val="32"/>
+          <w:szCs w:val="32"/>
+        </w:rPr>
+      </w:pPr>
+      <w:r>
+        <w:rPr>
+          <w:rFonts w:asciiTheme="minorBidi" w:hAnsiTheme="minorBidi"/>
+          <w:sz w:val="32"/>
+          <w:szCs w:val="32"/>
           <w:cs/>
         </w:rPr>
         <w:t>โปรแกรมบัญชีที่วิทยาลัยนวัตกรรม</w:t>
       </w:r>
       <w:r>
         <w:rPr>
-          <w:rFonts w:asciiTheme="minorBidi" w:hAnsiTheme="minorBidi" w:hint="cs"/>
-          <w:sz w:val="28"/>
+          <w:rFonts w:asciiTheme="minorBidi" w:hAnsiTheme="minorBidi"/>
+          <w:sz w:val="32"/>
+          <w:szCs w:val="32"/>
           <w:cs/>
         </w:rPr>
         <w:t>การจัดการ</w:t>
       </w:r>
       <w:r>
         <w:rPr>
-          <w:rFonts w:asciiTheme="minorBidi" w:hAnsiTheme="minorBidi" w:hint="cs"/>
-          <w:sz w:val="28"/>
+          <w:rFonts w:asciiTheme="minorBidi" w:hAnsiTheme="minorBidi"/>
+          <w:sz w:val="32"/>
+          <w:szCs w:val="32"/>
           <w:cs/>
         </w:rPr>
         <w:t>ต้องการนั้นเป็นอย่างไร</w:t>
@@ -929,13 +1047,15 @@
       <w:pPr>
         <w:rPr>
           <w:rFonts w:asciiTheme="minorBidi" w:hAnsiTheme="minorBidi"/>
-          <w:sz w:val="28"/>
-        </w:rPr>
-      </w:pPr>
-      <w:r>
-        <w:rPr>
-          <w:rFonts w:asciiTheme="minorBidi" w:hAnsiTheme="minorBidi"/>
-          <w:sz w:val="28"/>
+          <w:sz w:val="32"/>
+          <w:szCs w:val="32"/>
+        </w:rPr>
+      </w:pPr>
+      <w:r>
+        <w:rPr>
+          <w:rFonts w:asciiTheme="minorBidi" w:hAnsiTheme="minorBidi"/>
+          <w:sz w:val="32"/>
+          <w:szCs w:val="32"/>
           <w:cs/>
         </w:rPr>
         <w:t>วัตถุประสงค์</w:t>
@@ -950,37 +1070,33 @@
         </w:numPr>
         <w:rPr>
           <w:rFonts w:asciiTheme="minorBidi" w:hAnsiTheme="minorBidi"/>
-          <w:sz w:val="28"/>
-        </w:rPr>
-      </w:pPr>
-      <w:r>
-        <w:rPr>
-          <w:rFonts w:asciiTheme="minorBidi" w:hAnsiTheme="minorBidi"/>
-          <w:sz w:val="28"/>
-          <w:cs/>
-        </w:rPr>
-        <w:t>ศึกษากระบวนการทำงานของระบบบัญชี</w:t>
-      </w:r>
-      <w:r>
-        <w:rPr>
-          <w:rFonts w:asciiTheme="minorBidi" w:hAnsiTheme="minorBidi" w:hint="cs"/>
-          <w:sz w:val="28"/>
-          <w:cs/>
-        </w:rPr>
-        <w:t>ที่</w:t>
-      </w:r>
-      <w:r>
-        <w:rPr>
-          <w:rFonts w:asciiTheme="minorBidi" w:hAnsiTheme="minorBidi"/>
-          <w:sz w:val="28"/>
+          <w:sz w:val="32"/>
+          <w:szCs w:val="32"/>
+        </w:rPr>
+      </w:pPr>
+      <w:r>
+        <w:rPr>
+          <w:rFonts w:asciiTheme="minorBidi" w:hAnsiTheme="minorBidi"/>
+          <w:sz w:val="32"/>
+          <w:szCs w:val="32"/>
+          <w:cs/>
+        </w:rPr>
+        <w:t>ศึกษากระบวนการทำงานของระบบบัญชีที่</w:t>
+      </w:r>
+      <w:r>
+        <w:rPr>
+          <w:rFonts w:asciiTheme="minorBidi" w:hAnsiTheme="minorBidi"/>
+          <w:sz w:val="32"/>
+          <w:szCs w:val="32"/>
           <w:cs/>
         </w:rPr>
         <w:t>วิทยาลัยนวัตกรรม</w:t>
       </w:r>
       <w:r>
         <w:rPr>
-          <w:rFonts w:asciiTheme="minorBidi" w:hAnsiTheme="minorBidi" w:hint="cs"/>
-          <w:sz w:val="28"/>
+          <w:rFonts w:asciiTheme="minorBidi" w:hAnsiTheme="minorBidi"/>
+          <w:sz w:val="32"/>
+          <w:szCs w:val="32"/>
           <w:cs/>
         </w:rPr>
         <w:t>การจัดการ</w:t>
@@ -995,21 +1111,24 @@
         </w:numPr>
         <w:rPr>
           <w:rFonts w:asciiTheme="minorBidi" w:hAnsiTheme="minorBidi"/>
-          <w:sz w:val="28"/>
-        </w:rPr>
-      </w:pPr>
-      <w:r>
-        <w:rPr>
-          <w:rFonts w:asciiTheme="minorBidi" w:hAnsiTheme="minorBidi"/>
-          <w:sz w:val="28"/>
+          <w:sz w:val="32"/>
+          <w:szCs w:val="32"/>
+        </w:rPr>
+      </w:pPr>
+      <w:r>
+        <w:rPr>
+          <w:rFonts w:asciiTheme="minorBidi" w:hAnsiTheme="minorBidi"/>
+          <w:sz w:val="32"/>
+          <w:szCs w:val="32"/>
           <w:cs/>
         </w:rPr>
         <w:t>วิเคราะห์และ</w:t>
       </w:r>
       <w:r>
         <w:rPr>
-          <w:rFonts w:asciiTheme="minorBidi" w:hAnsiTheme="minorBidi" w:hint="cs"/>
-          <w:sz w:val="28"/>
+          <w:rFonts w:asciiTheme="minorBidi" w:hAnsiTheme="minorBidi"/>
+          <w:sz w:val="32"/>
+          <w:szCs w:val="32"/>
           <w:cs/>
         </w:rPr>
         <w:t>เลือก</w:t>
@@ -1017,7 +1136,8 @@
       <w:r>
         <w:rPr>
           <w:rFonts w:asciiTheme="minorBidi" w:hAnsiTheme="minorBidi"/>
-          <w:sz w:val="28"/>
+          <w:sz w:val="32"/>
+          <w:szCs w:val="32"/>
           <w:cs/>
         </w:rPr>
         <w:t>เทคโนโลยีสารสนเทศที่วิทยาลัยนวัตกรรมใช้อยู่ในปัจจุบัน</w:t>
@@ -1032,37 +1152,42 @@
         </w:numPr>
         <w:rPr>
           <w:rFonts w:asciiTheme="minorBidi" w:hAnsiTheme="minorBidi"/>
-          <w:sz w:val="28"/>
-        </w:rPr>
-      </w:pPr>
-      <w:r>
-        <w:rPr>
-          <w:rFonts w:asciiTheme="minorBidi" w:hAnsiTheme="minorBidi" w:hint="cs"/>
-          <w:sz w:val="28"/>
+          <w:sz w:val="32"/>
+          <w:szCs w:val="32"/>
+        </w:rPr>
+      </w:pPr>
+      <w:r>
+        <w:rPr>
+          <w:rFonts w:asciiTheme="minorBidi" w:hAnsiTheme="minorBidi"/>
+          <w:sz w:val="32"/>
+          <w:szCs w:val="32"/>
           <w:cs/>
         </w:rPr>
         <w:t>ศึกษา</w:t>
       </w:r>
       <w:r>
         <w:rPr>
-          <w:rFonts w:asciiTheme="minorBidi" w:hAnsiTheme="minorBidi" w:hint="cs"/>
-          <w:sz w:val="28"/>
+          <w:rFonts w:asciiTheme="minorBidi" w:hAnsiTheme="minorBidi"/>
+          <w:sz w:val="32"/>
+          <w:szCs w:val="32"/>
           <w:cs/>
         </w:rPr>
         <w:t>ปัจจัยในการจัดหาโปรแกรมบัญชีที่</w:t>
       </w:r>
       <w:r>
         <w:rPr>
-          <w:rFonts w:asciiTheme="minorBidi" w:hAnsiTheme="minorBidi" w:hint="cs"/>
-          <w:sz w:val="28"/>
+          <w:rFonts w:asciiTheme="minorBidi" w:hAnsiTheme="minorBidi"/>
+          <w:sz w:val="32"/>
+          <w:szCs w:val="32"/>
           <w:cs/>
         </w:rPr>
         <w:t>เหมาะสมกับวิทยาลัยนวัตกรรม</w:t>
       </w:r>
       <w:r>
         <w:rPr>
-          <w:rFonts w:asciiTheme="minorBidi" w:hAnsiTheme="minorBidi" w:hint="cs"/>
-          <w:sz w:val="28"/>
+          <w:rFonts w:asciiTheme="minorBidi" w:hAnsiTheme="minorBidi"/>
+          <w:sz w:val="32"/>
+          <w:szCs w:val="32"/>
           <w:cs/>
         </w:rPr>
         <w:t>การจัดการ</w:t>
@@ -1072,19 +1197,19 @@
       <w:pPr>
         <w:rPr>
           <w:rFonts w:asciiTheme="minorBidi" w:hAnsiTheme="minorBidi"/>
-          <w:sz w:val="28"/>
-        </w:rPr>
-      </w:pPr>
-      <w:r>
-        <w:rPr>
-          <w:rFonts w:asciiTheme="minorBidi" w:hAnsiTheme="minorBidi"/>
-          <w:sz w:val="28"/>
+          <w:sz w:val="32"/>
+          <w:szCs w:val="32"/>
+        </w:rPr>
+      </w:pPr>
+      <w:r>
+        <w:rPr>
+          <w:rFonts w:asciiTheme="minorBidi" w:hAnsiTheme="minorBidi"/>
+          <w:sz w:val="32"/>
+          <w:szCs w:val="32"/>
           <w:cs/>
         </w:rPr>
         <w:t>ตัวชี้วัด</w:t>
       </w:r>
-      <w:bookmarkStart w:id="0" w:name="_GoBack"/>
-      <w:bookmarkEnd w:id="0"/>
     </w:p>
     <w:p>
       <w:pPr>
@@ -1095,13 +1220,15 @@
         </w:numPr>
         <w:rPr>
           <w:rFonts w:asciiTheme="minorBidi" w:hAnsiTheme="minorBidi"/>
-          <w:sz w:val="28"/>
-        </w:rPr>
-      </w:pPr>
-      <w:r>
-        <w:rPr>
-          <w:rFonts w:asciiTheme="minorBidi" w:hAnsiTheme="minorBidi"/>
-          <w:sz w:val="28"/>
+          <w:sz w:val="32"/>
+          <w:szCs w:val="32"/>
+        </w:rPr>
+      </w:pPr>
+      <w:r>
+        <w:rPr>
+          <w:rFonts w:asciiTheme="minorBidi" w:hAnsiTheme="minorBidi"/>
+          <w:sz w:val="32"/>
+          <w:szCs w:val="32"/>
           <w:cs/>
         </w:rPr>
         <w:t>ความถูกต้องแม่นยำในการประมวลผลของ</w:t>
@@ -1109,7 +1236,8 @@
       <w:r>
         <w:rPr>
           <w:rFonts w:asciiTheme="minorBidi" w:hAnsiTheme="minorBidi"/>
-          <w:sz w:val="28"/>
+          <w:sz w:val="32"/>
+          <w:szCs w:val="32"/>
           <w:cs/>
         </w:rPr>
         <w:t>ซอฟต์แวร์</w:t>
@@ -1117,7 +1245,8 @@
       <w:r>
         <w:rPr>
           <w:rFonts w:asciiTheme="minorBidi" w:hAnsiTheme="minorBidi"/>
-          <w:sz w:val="28"/>
+          <w:sz w:val="32"/>
+          <w:szCs w:val="32"/>
           <w:cs/>
         </w:rPr>
         <w:t>โปรแกรมบัญชี</w:t>
@@ -1132,13 +1261,15 @@
         </w:numPr>
         <w:rPr>
           <w:rFonts w:asciiTheme="minorBidi" w:hAnsiTheme="minorBidi"/>
-          <w:sz w:val="28"/>
-        </w:rPr>
-      </w:pPr>
-      <w:r>
-        <w:rPr>
-          <w:rFonts w:asciiTheme="minorBidi" w:hAnsiTheme="minorBidi"/>
-          <w:sz w:val="28"/>
+          <w:sz w:val="32"/>
+          <w:szCs w:val="32"/>
+        </w:rPr>
+      </w:pPr>
+      <w:r>
+        <w:rPr>
+          <w:rFonts w:asciiTheme="minorBidi" w:hAnsiTheme="minorBidi"/>
+          <w:sz w:val="32"/>
+          <w:szCs w:val="32"/>
           <w:cs/>
         </w:rPr>
         <w:t>ความพอใจในการใช้งาน</w:t>
@@ -1146,7 +1277,8 @@
       <w:r>
         <w:rPr>
           <w:rFonts w:asciiTheme="minorBidi" w:hAnsiTheme="minorBidi"/>
-          <w:sz w:val="28"/>
+          <w:sz w:val="32"/>
+          <w:szCs w:val="32"/>
           <w:cs/>
         </w:rPr>
         <w:t>ซอฟต์แวร์</w:t>
@@ -1154,7 +1286,8 @@
       <w:r>
         <w:rPr>
           <w:rFonts w:asciiTheme="minorBidi" w:hAnsiTheme="minorBidi"/>
-          <w:sz w:val="28"/>
+          <w:sz w:val="32"/>
+          <w:szCs w:val="32"/>
           <w:cs/>
         </w:rPr>
         <w:t>โปรแกรมบัญชี</w:t>
@@ -1169,14 +1302,16 @@
         </w:numPr>
         <w:rPr>
           <w:rFonts w:asciiTheme="minorBidi" w:hAnsiTheme="minorBidi"/>
-          <w:sz w:val="28"/>
-          <w:cs/>
-        </w:rPr>
-      </w:pPr>
-      <w:r>
-        <w:rPr>
-          <w:rFonts w:asciiTheme="minorBidi" w:hAnsiTheme="minorBidi"/>
-          <w:sz w:val="28"/>
+          <w:sz w:val="32"/>
+          <w:szCs w:val="32"/>
+          <w:cs/>
+        </w:rPr>
+      </w:pPr>
+      <w:r>
+        <w:rPr>
+          <w:rFonts w:asciiTheme="minorBidi" w:hAnsiTheme="minorBidi"/>
+          <w:sz w:val="32"/>
+          <w:szCs w:val="32"/>
           <w:cs/>
         </w:rPr>
         <w:t>ความรวดเร็วในการทำบัญชี</w:t>
@@ -1186,23 +1321,56 @@
       <w:pPr>
         <w:rPr>
           <w:rFonts w:asciiTheme="minorBidi" w:hAnsiTheme="minorBidi"/>
-          <w:sz w:val="28"/>
-        </w:rPr>
-      </w:pPr>
-    </w:p>
-    <w:p>
-      <w:pPr>
-        <w:rPr>
-          <w:rFonts w:asciiTheme="minorBidi" w:hAnsiTheme="minorBidi"/>
-          <w:sz w:val="28"/>
-        </w:rPr>
-      </w:pPr>
-      <w:r>
-        <w:rPr>
-          <w:rFonts w:asciiTheme="minorBidi" w:hAnsiTheme="minorBidi"/>
-          <w:sz w:val="28"/>
-          <w:cs/>
-        </w:rPr>
+          <w:sz w:val="32"/>
+          <w:szCs w:val="32"/>
+        </w:rPr>
+      </w:pPr>
+    </w:p>
+    <w:p>
+      <w:pPr>
+        <w:rPr>
+          <w:rFonts w:asciiTheme="minorBidi" w:hAnsiTheme="minorBidi"/>
+          <w:sz w:val="32"/>
+          <w:szCs w:val="32"/>
+        </w:rPr>
+      </w:pPr>
+    </w:p>
+    <w:p>
+      <w:pPr>
+        <w:rPr>
+          <w:rFonts w:asciiTheme="minorBidi" w:hAnsiTheme="minorBidi"/>
+          <w:sz w:val="32"/>
+          <w:szCs w:val="32"/>
+        </w:rPr>
+      </w:pPr>
+    </w:p>
+    <w:p>
+      <w:pPr>
+        <w:rPr>
+          <w:rFonts w:asciiTheme="minorBidi" w:hAnsiTheme="minorBidi"/>
+          <w:sz w:val="32"/>
+          <w:szCs w:val="32"/>
+        </w:rPr>
+      </w:pPr>
+      <w:bookmarkStart w:id="0" w:name="_GoBack"/>
+      <w:bookmarkEnd w:id="0"/>
+    </w:p>
+    <w:p>
+      <w:pPr>
+        <w:rPr>
+          <w:rFonts w:asciiTheme="minorBidi" w:hAnsiTheme="minorBidi"/>
+          <w:sz w:val="32"/>
+          <w:szCs w:val="32"/>
+        </w:rPr>
+      </w:pPr>
+      <w:r>
+        <w:rPr>
+          <w:rFonts w:asciiTheme="minorBidi" w:hAnsiTheme="minorBidi"/>
+          <w:sz w:val="32"/>
+          <w:szCs w:val="32"/>
+          <w:cs/>
+        </w:rPr>
+        <w:lastRenderedPageBreak/>
         <w:t>ประโยชน์ที่คาดว่าจะได้รับ</w:t>
       </w:r>
     </w:p>
@@ -1215,22 +1383,25 @@
         </w:numPr>
         <w:rPr>
           <w:rFonts w:asciiTheme="minorBidi" w:hAnsiTheme="minorBidi"/>
-          <w:sz w:val="28"/>
-          <w:cs/>
-        </w:rPr>
-      </w:pPr>
-      <w:r>
-        <w:rPr>
-          <w:rFonts w:asciiTheme="minorBidi" w:hAnsiTheme="minorBidi"/>
-          <w:sz w:val="28"/>
+          <w:sz w:val="32"/>
+          <w:szCs w:val="32"/>
+          <w:cs/>
+        </w:rPr>
+      </w:pPr>
+      <w:r>
+        <w:rPr>
+          <w:rFonts w:asciiTheme="minorBidi" w:hAnsiTheme="minorBidi"/>
+          <w:sz w:val="32"/>
+          <w:szCs w:val="32"/>
           <w:cs/>
         </w:rPr>
         <w:t>นำข้อมูล</w:t>
       </w:r>
       <w:r>
         <w:rPr>
-          <w:rFonts w:asciiTheme="minorBidi" w:hAnsiTheme="minorBidi" w:hint="cs"/>
-          <w:sz w:val="28"/>
+          <w:rFonts w:asciiTheme="minorBidi" w:hAnsiTheme="minorBidi"/>
+          <w:sz w:val="32"/>
+          <w:szCs w:val="32"/>
           <w:cs/>
         </w:rPr>
         <w:t>ที่เกี่ยวกับกระบวนการทำงานของ</w:t>
@@ -1238,7 +1409,8 @@
       <w:r>
         <w:rPr>
           <w:rFonts w:asciiTheme="minorBidi" w:hAnsiTheme="minorBidi"/>
-          <w:sz w:val="28"/>
+          <w:sz w:val="32"/>
+          <w:szCs w:val="32"/>
           <w:cs/>
         </w:rPr>
         <w:t>ระบบบัญชีมาใช้เป็นเกณฑ์ในการพัฒนา</w:t>
@@ -1246,7 +1418,8 @@
       <w:r>
         <w:rPr>
           <w:rFonts w:asciiTheme="minorBidi" w:hAnsiTheme="minorBidi"/>
-          <w:sz w:val="28"/>
+          <w:sz w:val="32"/>
+          <w:szCs w:val="32"/>
           <w:cs/>
         </w:rPr>
         <w:t>ซอฟต์แวร์</w:t>
@@ -1254,7 +1427,8 @@
       <w:r>
         <w:rPr>
           <w:rFonts w:asciiTheme="minorBidi" w:hAnsiTheme="minorBidi"/>
-          <w:sz w:val="28"/>
+          <w:sz w:val="32"/>
+          <w:szCs w:val="32"/>
           <w:cs/>
         </w:rPr>
         <w:t>โปรแกรมบัญชีที่เหมาะสมกับการใช้งานสำหรับระบบบัญชีของวิทยาลัยนวัตกรรม</w:t>
@@ -1269,13 +1443,15 @@
         </w:numPr>
         <w:rPr>
           <w:rFonts w:asciiTheme="minorBidi" w:hAnsiTheme="minorBidi"/>
-          <w:sz w:val="28"/>
-        </w:rPr>
-      </w:pPr>
-      <w:r>
-        <w:rPr>
-          <w:rFonts w:asciiTheme="minorBidi" w:hAnsiTheme="minorBidi"/>
-          <w:sz w:val="28"/>
+          <w:sz w:val="32"/>
+          <w:szCs w:val="32"/>
+        </w:rPr>
+      </w:pPr>
+      <w:r>
+        <w:rPr>
+          <w:rFonts w:asciiTheme="minorBidi" w:hAnsiTheme="minorBidi"/>
+          <w:sz w:val="32"/>
+          <w:szCs w:val="32"/>
           <w:cs/>
         </w:rPr>
         <w:t>การบริหาร</w:t>
@@ -1283,7 +1459,8 @@
       <w:r>
         <w:rPr>
           <w:rFonts w:asciiTheme="minorBidi" w:hAnsiTheme="minorBidi"/>
-          <w:sz w:val="28"/>
+          <w:sz w:val="32"/>
+          <w:szCs w:val="32"/>
           <w:cs/>
         </w:rPr>
         <w:t>ระบบบัญชีของวิทยาลัยนวัตกรรมจะมีประสิทธิภาพมากขึ้น เช่น ความถูก</w:t>
@@ -1291,7 +1468,8 @@
       <w:r>
         <w:rPr>
           <w:rFonts w:asciiTheme="minorBidi" w:hAnsiTheme="minorBidi"/>
-          <w:sz w:val="28"/>
+          <w:sz w:val="32"/>
+          <w:szCs w:val="32"/>
           <w:cs/>
         </w:rPr>
         <w:t>ต้องแม่นยำของข้อมูล และความสะดวก</w:t>
@@ -1299,7 +1477,8 @@
       <w:r>
         <w:rPr>
           <w:rFonts w:asciiTheme="minorBidi" w:hAnsiTheme="minorBidi"/>
-          <w:sz w:val="28"/>
+          <w:sz w:val="32"/>
+          <w:szCs w:val="32"/>
           <w:cs/>
         </w:rPr>
         <w:t>รวดเร็วในการทำบัญชี</w:t>
@@ -1314,14 +1493,16 @@
         </w:numPr>
         <w:rPr>
           <w:rFonts w:asciiTheme="minorBidi" w:hAnsiTheme="minorBidi"/>
-          <w:sz w:val="28"/>
-          <w:cs/>
-        </w:rPr>
-      </w:pPr>
-      <w:r>
-        <w:rPr>
-          <w:rFonts w:asciiTheme="minorBidi" w:hAnsiTheme="minorBidi"/>
-          <w:sz w:val="28"/>
+          <w:sz w:val="32"/>
+          <w:szCs w:val="32"/>
+          <w:cs/>
+        </w:rPr>
+      </w:pPr>
+      <w:r>
+        <w:rPr>
+          <w:rFonts w:asciiTheme="minorBidi" w:hAnsiTheme="minorBidi"/>
+          <w:sz w:val="32"/>
+          <w:szCs w:val="32"/>
           <w:cs/>
         </w:rPr>
         <w:t>พนักงานบัญชีจะทำบัญชีได้สะดวกขึ้น เนื่องจากมี</w:t>
@@ -1329,7 +1510,8 @@
       <w:r>
         <w:rPr>
           <w:rFonts w:asciiTheme="minorBidi" w:hAnsiTheme="minorBidi"/>
-          <w:sz w:val="28"/>
+          <w:sz w:val="32"/>
+          <w:szCs w:val="32"/>
           <w:cs/>
         </w:rPr>
         <w:t>ซอฟต์แวร์</w:t>
@@ -1337,7 +1519,8 @@
       <w:r>
         <w:rPr>
           <w:rFonts w:asciiTheme="minorBidi" w:hAnsiTheme="minorBidi"/>
-          <w:sz w:val="28"/>
+          <w:sz w:val="32"/>
+          <w:szCs w:val="32"/>
           <w:cs/>
         </w:rPr>
         <w:t>โปรแกรมบัญชีเป็นเครื่องมือช่วยในการทำงาน</w:t>
@@ -1352,13 +1535,15 @@
         </w:numPr>
         <w:rPr>
           <w:rFonts w:asciiTheme="minorBidi" w:hAnsiTheme="minorBidi"/>
-          <w:sz w:val="28"/>
-        </w:rPr>
-      </w:pPr>
-      <w:r>
-        <w:rPr>
-          <w:rFonts w:asciiTheme="minorBidi" w:hAnsiTheme="minorBidi"/>
-          <w:sz w:val="28"/>
+          <w:sz w:val="32"/>
+          <w:szCs w:val="32"/>
+        </w:rPr>
+      </w:pPr>
+      <w:r>
+        <w:rPr>
+          <w:rFonts w:asciiTheme="minorBidi" w:hAnsiTheme="minorBidi"/>
+          <w:sz w:val="32"/>
+          <w:szCs w:val="32"/>
           <w:cs/>
         </w:rPr>
         <w:t>ผู้บริหารได้รับรายงานทางบัญชีในรูปแบบที่ต้องการ</w:t>
@@ -1373,13 +1558,15 @@
         </w:numPr>
         <w:rPr>
           <w:rFonts w:asciiTheme="minorBidi" w:hAnsiTheme="minorBidi"/>
-          <w:sz w:val="28"/>
-        </w:rPr>
-      </w:pPr>
-      <w:r>
-        <w:rPr>
-          <w:rFonts w:asciiTheme="minorBidi" w:hAnsiTheme="minorBidi" w:hint="cs"/>
-          <w:sz w:val="28"/>
+          <w:sz w:val="32"/>
+          <w:szCs w:val="32"/>
+        </w:rPr>
+      </w:pPr>
+      <w:r>
+        <w:rPr>
+          <w:rFonts w:asciiTheme="minorBidi" w:hAnsiTheme="minorBidi"/>
+          <w:sz w:val="32"/>
+          <w:szCs w:val="32"/>
           <w:cs/>
         </w:rPr>
         <w:t>ประเมินผลการวิเคราะห์ มาใช้ในการวางแผนพัฒนาโปรแกรม</w:t>
@@ -1394,14 +1581,16 @@
         </w:numPr>
         <w:rPr>
           <w:rFonts w:asciiTheme="minorBidi" w:hAnsiTheme="minorBidi"/>
-          <w:sz w:val="28"/>
-          <w:cs/>
-        </w:rPr>
-      </w:pPr>
-      <w:r>
-        <w:rPr>
-          <w:rFonts w:asciiTheme="minorBidi" w:hAnsiTheme="minorBidi" w:hint="cs"/>
-          <w:sz w:val="28"/>
+          <w:sz w:val="32"/>
+          <w:szCs w:val="32"/>
+          <w:cs/>
+        </w:rPr>
+      </w:pPr>
+      <w:r>
+        <w:rPr>
+          <w:rFonts w:asciiTheme="minorBidi" w:hAnsiTheme="minorBidi"/>
+          <w:sz w:val="32"/>
+          <w:szCs w:val="32"/>
           <w:cs/>
         </w:rPr>
         <w:t>พัฒนาระบบบัญชี ตามความต้องการของคณะผู้บริหาร</w:t>
@@ -1410,7 +1599,9 @@
     <w:p>
       <w:pPr>
         <w:rPr>
-          <w:rFonts w:cs="Cordia New"/>
+          <w:rFonts w:asciiTheme="minorBidi" w:hAnsiTheme="minorBidi"/>
+          <w:sz w:val="32"/>
+          <w:szCs w:val="32"/>
         </w:rPr>
       </w:pPr>
     </w:p>

</xml_diff>